<commit_message>
Added Scrum meeting week 4 and 5
</commit_message>
<xml_diff>
--- a/Scrum_meetings/SCRUM-MEETING-W1.docx
+++ b/Scrum_meetings/SCRUM-MEETING-W1.docx
@@ -20,7 +20,13 @@
         <w:t> </w:t>
       </w:r>
       <w:r>
-        <w:t>SCRUM MEETING WEEK ()</w:t>
+        <w:t>SCRUM MEETING WEEK (</w:t>
+      </w:r>
+      <w:r>
+        <w:t>4</w:t>
+      </w:r>
+      <w:r>
+        <w:t>)</w:t>
       </w:r>
     </w:p>
     <w:p>
@@ -92,7 +98,7 @@
           <w:szCs w:val="34"/>
         </w:rPr>
         <w:drawing>
-          <wp:inline distT="0" distB="0" distL="0" distR="0" wp14:anchorId="79682000" wp14:editId="2AA0A4C6">
+          <wp:inline distT="0" distB="0" distL="0" distR="0" wp14:anchorId="0C3FD6EE" wp14:editId="400C78C5">
             <wp:extent cx="157163" cy="157163"/>
             <wp:effectExtent l="0" t="0" r="0" b="0"/>
             <wp:docPr id="1499542647" name="Picture 4" descr=":white_check_mark:"/>
@@ -290,13 +296,12 @@
               </w:rPr>
               <w:t>​​</w:t>
             </w:r>
-          </w:p>
-          <w:p>
-            <w:pPr>
-              <w:rPr>
-                <w:rFonts w:ascii="Times New Roman" w:eastAsia="Times New Roman" w:hAnsi="Times New Roman" w:cs="Times New Roman"/>
-              </w:rPr>
-            </w:pPr>
+            <w:r>
+              <w:rPr>
+                <w:rFonts w:ascii="Times New Roman" w:eastAsia="Times New Roman" w:hAnsi="Times New Roman" w:cs="Times New Roman"/>
+              </w:rPr>
+              <w:t>We started making user stories and the use case diagram for our E-learning platform.</w:t>
+            </w:r>
           </w:p>
           <w:p>
             <w:pPr>
@@ -342,7 +347,13 @@
               <w:rPr>
                 <w:rFonts w:ascii="Times New Roman" w:eastAsia="Times New Roman" w:hAnsi="Times New Roman" w:cs="Times New Roman"/>
               </w:rPr>
-              <w:t>​​</w:t>
+              <w:t>​</w:t>
+            </w:r>
+            <w:r>
+              <w:rPr>
+                <w:rFonts w:ascii="Times New Roman" w:eastAsia="Times New Roman" w:hAnsi="Times New Roman" w:cs="Times New Roman"/>
+              </w:rPr>
+              <w:t>We finished making user stories and the use case diagram.</w:t>
             </w:r>
           </w:p>
         </w:tc>
@@ -362,6 +373,12 @@
                 <w:rFonts w:ascii="Times New Roman" w:eastAsia="Times New Roman" w:hAnsi="Times New Roman" w:cs="Times New Roman"/>
               </w:rPr>
               <w:t>​​</w:t>
+            </w:r>
+            <w:r>
+              <w:rPr>
+                <w:rFonts w:ascii="Times New Roman" w:eastAsia="Times New Roman" w:hAnsi="Times New Roman" w:cs="Times New Roman"/>
+              </w:rPr>
+              <w:t>We discussed about features and the structure/schema of our database.</w:t>
             </w:r>
           </w:p>
         </w:tc>
@@ -436,7 +453,7 @@
           <w:szCs w:val="34"/>
         </w:rPr>
         <w:drawing>
-          <wp:inline distT="0" distB="0" distL="0" distR="0">
+          <wp:inline distT="0" distB="0" distL="0" distR="0" wp14:anchorId="13F5491F" wp14:editId="0440ABD3">
             <wp:extent cx="171450" cy="171450"/>
             <wp:effectExtent l="0" t="0" r="6350" b="6350"/>
             <wp:docPr id="922092399" name="Picture 3" descr=":busts_in_silhouette:"/>
@@ -619,14 +636,14 @@
                 <w:rFonts w:ascii="Times New Roman" w:eastAsia="Times New Roman" w:hAnsi="Times New Roman" w:cs="Times New Roman"/>
                 <w:spacing w:val="-1"/>
               </w:rPr>
-              <w:t>​​</w:t>
-            </w:r>
-            <w:r>
-              <w:rPr>
-                <w:rFonts w:ascii="Times New Roman" w:eastAsia="Times New Roman" w:hAnsi="Times New Roman" w:cs="Times New Roman"/>
-                <w:spacing w:val="-1"/>
-              </w:rPr>
-              <w:t xml:space="preserve"> </w:t>
+              <w:t xml:space="preserve">​​ </w:t>
+            </w:r>
+            <w:r>
+              <w:rPr>
+                <w:rFonts w:ascii="Times New Roman" w:eastAsia="Times New Roman" w:hAnsi="Times New Roman" w:cs="Times New Roman"/>
+                <w:spacing w:val="-1"/>
+              </w:rPr>
+              <w:t xml:space="preserve">Syed Aamir Ahmed </w:t>
             </w:r>
           </w:p>
         </w:tc>
@@ -647,14 +664,14 @@
                 <w:rFonts w:ascii="Times New Roman" w:eastAsia="Times New Roman" w:hAnsi="Times New Roman" w:cs="Times New Roman"/>
                 <w:spacing w:val="-1"/>
               </w:rPr>
-              <w:t>​​</w:t>
-            </w:r>
-            <w:r>
-              <w:rPr>
-                <w:rFonts w:ascii="Times New Roman" w:eastAsia="Times New Roman" w:hAnsi="Times New Roman" w:cs="Times New Roman"/>
-                <w:spacing w:val="-1"/>
-              </w:rPr>
-              <w:t xml:space="preserve"> </w:t>
+              <w:t xml:space="preserve">​​ </w:t>
+            </w:r>
+            <w:r>
+              <w:rPr>
+                <w:rFonts w:ascii="Times New Roman" w:eastAsia="Times New Roman" w:hAnsi="Times New Roman" w:cs="Times New Roman"/>
+                <w:spacing w:val="-1"/>
+              </w:rPr>
+              <w:t>User stories - TA</w:t>
             </w:r>
           </w:p>
         </w:tc>
@@ -674,6 +691,13 @@
                 <w:spacing w:val="-1"/>
               </w:rPr>
             </w:pPr>
+            <w:r>
+              <w:rPr>
+                <w:rFonts w:ascii="Times New Roman" w:eastAsia="Times New Roman" w:hAnsi="Times New Roman" w:cs="Times New Roman"/>
+                <w:spacing w:val="-1"/>
+              </w:rPr>
+              <w:t xml:space="preserve"> Om Mistry</w:t>
+            </w:r>
           </w:p>
         </w:tc>
         <w:tc>
@@ -687,6 +711,13 @@
                 <w:spacing w:val="-1"/>
               </w:rPr>
             </w:pPr>
+            <w:r>
+              <w:rPr>
+                <w:rFonts w:ascii="Times New Roman" w:eastAsia="Times New Roman" w:hAnsi="Times New Roman" w:cs="Times New Roman"/>
+                <w:spacing w:val="-1"/>
+              </w:rPr>
+              <w:t xml:space="preserve"> Use case diagram</w:t>
+            </w:r>
           </w:p>
         </w:tc>
       </w:tr>
@@ -705,6 +736,13 @@
                 <w:spacing w:val="-1"/>
               </w:rPr>
             </w:pPr>
+            <w:r>
+              <w:rPr>
+                <w:rFonts w:ascii="Times New Roman" w:eastAsia="Times New Roman" w:hAnsi="Times New Roman" w:cs="Times New Roman"/>
+                <w:spacing w:val="-1"/>
+              </w:rPr>
+              <w:t xml:space="preserve"> Devstutya Pandey</w:t>
+            </w:r>
           </w:p>
         </w:tc>
         <w:tc>
@@ -718,6 +756,13 @@
                 <w:spacing w:val="-1"/>
               </w:rPr>
             </w:pPr>
+            <w:r>
+              <w:rPr>
+                <w:rFonts w:ascii="Times New Roman" w:eastAsia="Times New Roman" w:hAnsi="Times New Roman" w:cs="Times New Roman"/>
+                <w:spacing w:val="-1"/>
+              </w:rPr>
+              <w:t xml:space="preserve"> User stories - Teacher</w:t>
+            </w:r>
           </w:p>
         </w:tc>
       </w:tr>
@@ -736,6 +781,13 @@
                 <w:spacing w:val="-1"/>
               </w:rPr>
             </w:pPr>
+            <w:r>
+              <w:rPr>
+                <w:rFonts w:ascii="Times New Roman" w:eastAsia="Times New Roman" w:hAnsi="Times New Roman" w:cs="Times New Roman"/>
+                <w:spacing w:val="-1"/>
+              </w:rPr>
+              <w:t xml:space="preserve"> Regan Van Nguyen</w:t>
+            </w:r>
           </w:p>
         </w:tc>
         <w:tc>
@@ -749,6 +801,13 @@
                 <w:spacing w:val="-1"/>
               </w:rPr>
             </w:pPr>
+            <w:r>
+              <w:rPr>
+                <w:rFonts w:ascii="Times New Roman" w:eastAsia="Times New Roman" w:hAnsi="Times New Roman" w:cs="Times New Roman"/>
+                <w:spacing w:val="-1"/>
+              </w:rPr>
+              <w:t xml:space="preserve"> User stories - Student</w:t>
+            </w:r>
           </w:p>
         </w:tc>
       </w:tr>
@@ -767,6 +826,13 @@
                 <w:spacing w:val="-1"/>
               </w:rPr>
             </w:pPr>
+            <w:r>
+              <w:rPr>
+                <w:rFonts w:ascii="Times New Roman" w:eastAsia="Times New Roman" w:hAnsi="Times New Roman" w:cs="Times New Roman"/>
+                <w:spacing w:val="-1"/>
+              </w:rPr>
+              <w:t xml:space="preserve"> Aaron Banerjee</w:t>
+            </w:r>
           </w:p>
         </w:tc>
         <w:tc>
@@ -780,6 +846,13 @@
                 <w:spacing w:val="-1"/>
               </w:rPr>
             </w:pPr>
+            <w:r>
+              <w:rPr>
+                <w:rFonts w:ascii="Times New Roman" w:eastAsia="Times New Roman" w:hAnsi="Times New Roman" w:cs="Times New Roman"/>
+                <w:spacing w:val="-1"/>
+              </w:rPr>
+              <w:t xml:space="preserve"> Features and rough use case diagram</w:t>
+            </w:r>
           </w:p>
         </w:tc>
       </w:tr>
@@ -894,7 +967,7 @@
           <w:szCs w:val="34"/>
         </w:rPr>
         <w:drawing>
-          <wp:inline distT="0" distB="0" distL="0" distR="0">
+          <wp:inline distT="0" distB="0" distL="0" distR="0" wp14:anchorId="3B85FE67" wp14:editId="65A1B0B0">
             <wp:extent cx="185738" cy="185738"/>
             <wp:effectExtent l="0" t="0" r="5080" b="5080"/>
             <wp:docPr id="459473846" name="Picture 2" descr=":pencil2:"/>
@@ -1075,7 +1148,7 @@
                 <w:rFonts w:ascii="Times New Roman" w:eastAsia="Times New Roman" w:hAnsi="Times New Roman" w:cs="Times New Roman"/>
                 <w:spacing w:val="-1"/>
               </w:rPr>
-              <w:t>e.g., Bugs</w:t>
+              <w:t>N/A</w:t>
             </w:r>
           </w:p>
         </w:tc>
@@ -1129,7 +1202,7 @@
                 <w:rFonts w:ascii="Times New Roman" w:eastAsia="Times New Roman" w:hAnsi="Times New Roman" w:cs="Times New Roman"/>
                 <w:spacing w:val="-1"/>
               </w:rPr>
-              <w:t xml:space="preserve"> </w:t>
+              <w:t xml:space="preserve"> N/A</w:t>
             </w:r>
           </w:p>
         </w:tc>
@@ -1174,6 +1247,13 @@
                 <w:spacing w:val="-1"/>
               </w:rPr>
             </w:pPr>
+            <w:r>
+              <w:rPr>
+                <w:rFonts w:ascii="Times New Roman" w:eastAsia="Times New Roman" w:hAnsi="Times New Roman" w:cs="Times New Roman"/>
+                <w:spacing w:val="-1"/>
+              </w:rPr>
+              <w:t>N/A</w:t>
+            </w:r>
           </w:p>
         </w:tc>
       </w:tr>
@@ -1217,6 +1297,13 @@
                 <w:spacing w:val="-1"/>
               </w:rPr>
             </w:pPr>
+            <w:r>
+              <w:rPr>
+                <w:rFonts w:ascii="Times New Roman" w:eastAsia="Times New Roman" w:hAnsi="Times New Roman" w:cs="Times New Roman"/>
+                <w:spacing w:val="-1"/>
+              </w:rPr>
+              <w:t xml:space="preserve"> </w:t>
+            </w:r>
           </w:p>
         </w:tc>
       </w:tr>
@@ -1390,6 +1477,28 @@
               </w:rPr>
               <w:t xml:space="preserve"> </w:t>
             </w:r>
+            <w:r>
+              <w:rPr>
+                <w:rFonts w:ascii="Times New Roman" w:eastAsia="Times New Roman" w:hAnsi="Times New Roman" w:cs="Times New Roman"/>
+                <w:spacing w:val="-1"/>
+              </w:rPr>
+              <w:t>1</w:t>
+            </w:r>
+            <w:r>
+              <w:rPr>
+                <w:rFonts w:ascii="Times New Roman" w:eastAsia="Times New Roman" w:hAnsi="Times New Roman" w:cs="Times New Roman"/>
+                <w:spacing w:val="-1"/>
+                <w:vertAlign w:val="superscript"/>
+              </w:rPr>
+              <w:t>st</w:t>
+            </w:r>
+            <w:r>
+              <w:rPr>
+                <w:rFonts w:ascii="Times New Roman" w:eastAsia="Times New Roman" w:hAnsi="Times New Roman" w:cs="Times New Roman"/>
+                <w:spacing w:val="-1"/>
+              </w:rPr>
+              <w:t xml:space="preserve"> Feb 2024</w:t>
+            </w:r>
           </w:p>
         </w:tc>
       </w:tr>
@@ -1430,6 +1539,28 @@
                 <w:spacing w:val="-1"/>
               </w:rPr>
             </w:pPr>
+            <w:r>
+              <w:rPr>
+                <w:rFonts w:ascii="Times New Roman" w:eastAsia="Times New Roman" w:hAnsi="Times New Roman" w:cs="Times New Roman"/>
+                <w:spacing w:val="-1"/>
+              </w:rPr>
+              <w:t>1</w:t>
+            </w:r>
+            <w:r>
+              <w:rPr>
+                <w:rFonts w:ascii="Times New Roman" w:eastAsia="Times New Roman" w:hAnsi="Times New Roman" w:cs="Times New Roman"/>
+                <w:spacing w:val="-1"/>
+                <w:vertAlign w:val="superscript"/>
+              </w:rPr>
+              <w:t>st</w:t>
+            </w:r>
+            <w:r>
+              <w:rPr>
+                <w:rFonts w:ascii="Times New Roman" w:eastAsia="Times New Roman" w:hAnsi="Times New Roman" w:cs="Times New Roman"/>
+                <w:spacing w:val="-1"/>
+              </w:rPr>
+              <w:t xml:space="preserve"> Feb 2024</w:t>
+            </w:r>
           </w:p>
         </w:tc>
       </w:tr>
@@ -1484,6 +1615,13 @@
               </w:rPr>
               <w:t xml:space="preserve"> </w:t>
             </w:r>
+            <w:r>
+              <w:rPr>
+                <w:rFonts w:ascii="Times New Roman" w:eastAsia="Times New Roman" w:hAnsi="Times New Roman" w:cs="Times New Roman"/>
+                <w:spacing w:val="-1"/>
+              </w:rPr>
+              <w:t>User stories, features, use cases</w:t>
+            </w:r>
           </w:p>
         </w:tc>
       </w:tr>
@@ -1524,6 +1662,13 @@
                 <w:spacing w:val="-1"/>
               </w:rPr>
             </w:pPr>
+            <w:r>
+              <w:rPr>
+                <w:rFonts w:ascii="Times New Roman" w:eastAsia="Times New Roman" w:hAnsi="Times New Roman" w:cs="Times New Roman"/>
+                <w:spacing w:val="-1"/>
+              </w:rPr>
+              <w:t xml:space="preserve"> 100%</w:t>
+            </w:r>
           </w:p>
         </w:tc>
       </w:tr>
@@ -1564,6 +1709,13 @@
                 <w:spacing w:val="-1"/>
               </w:rPr>
             </w:pPr>
+            <w:r>
+              <w:rPr>
+                <w:rFonts w:ascii="Times New Roman" w:eastAsia="Times New Roman" w:hAnsi="Times New Roman" w:cs="Times New Roman"/>
+                <w:spacing w:val="-1"/>
+              </w:rPr>
+              <w:t xml:space="preserve"> 100%</w:t>
+            </w:r>
           </w:p>
         </w:tc>
       </w:tr>
@@ -1609,76 +1761,145 @@
                 <w:rFonts w:ascii="Times New Roman" w:eastAsia="Times New Roman" w:hAnsi="Times New Roman" w:cs="Times New Roman"/>
                 <w:spacing w:val="-1"/>
               </w:rPr>
-              <w:t xml:space="preserve"> Member 1</w:t>
-            </w:r>
-          </w:p>
-          <w:p>
-            <w:pPr>
-              <w:rPr>
-                <w:rFonts w:ascii="Times New Roman" w:eastAsia="Times New Roman" w:hAnsi="Times New Roman" w:cs="Times New Roman"/>
-                <w:spacing w:val="-1"/>
-              </w:rPr>
-            </w:pPr>
-            <w:r>
-              <w:rPr>
-                <w:rFonts w:ascii="Times New Roman" w:eastAsia="Times New Roman" w:hAnsi="Times New Roman" w:cs="Times New Roman"/>
-                <w:spacing w:val="-1"/>
-              </w:rPr>
-              <w:t xml:space="preserve"> Member 2</w:t>
-            </w:r>
-          </w:p>
-          <w:p>
-            <w:pPr>
-              <w:rPr>
-                <w:rFonts w:ascii="Times New Roman" w:eastAsia="Times New Roman" w:hAnsi="Times New Roman" w:cs="Times New Roman"/>
-                <w:spacing w:val="-1"/>
-              </w:rPr>
-            </w:pPr>
-            <w:r>
-              <w:rPr>
-                <w:rFonts w:ascii="Times New Roman" w:eastAsia="Times New Roman" w:hAnsi="Times New Roman" w:cs="Times New Roman"/>
-                <w:spacing w:val="-1"/>
-              </w:rPr>
-              <w:t xml:space="preserve"> Member 3</w:t>
-            </w:r>
-          </w:p>
-          <w:p>
-            <w:pPr>
-              <w:rPr>
-                <w:rFonts w:ascii="Times New Roman" w:eastAsia="Times New Roman" w:hAnsi="Times New Roman" w:cs="Times New Roman"/>
-                <w:spacing w:val="-1"/>
-              </w:rPr>
-            </w:pPr>
-            <w:r>
-              <w:rPr>
-                <w:rFonts w:ascii="Times New Roman" w:eastAsia="Times New Roman" w:hAnsi="Times New Roman" w:cs="Times New Roman"/>
-                <w:spacing w:val="-1"/>
-              </w:rPr>
-              <w:t xml:space="preserve"> Member 4</w:t>
-            </w:r>
-          </w:p>
-          <w:p>
-            <w:pPr>
-              <w:rPr>
-                <w:rFonts w:ascii="Times New Roman" w:eastAsia="Times New Roman" w:hAnsi="Times New Roman" w:cs="Times New Roman"/>
-                <w:spacing w:val="-1"/>
-              </w:rPr>
-            </w:pPr>
-            <w:r>
-              <w:rPr>
-                <w:rFonts w:ascii="Times New Roman" w:eastAsia="Times New Roman" w:hAnsi="Times New Roman" w:cs="Times New Roman"/>
-                <w:spacing w:val="-1"/>
-              </w:rPr>
-              <w:t xml:space="preserve"> Member 5</w:t>
-            </w:r>
-          </w:p>
-          <w:p>
-            <w:pPr>
-              <w:rPr>
-                <w:rFonts w:ascii="Times New Roman" w:eastAsia="Times New Roman" w:hAnsi="Times New Roman" w:cs="Times New Roman"/>
-                <w:spacing w:val="-1"/>
-              </w:rPr>
-            </w:pPr>
+              <w:t xml:space="preserve"> </w:t>
+            </w:r>
+            <w:r>
+              <w:rPr>
+                <w:rFonts w:ascii="Times New Roman" w:eastAsia="Times New Roman" w:hAnsi="Times New Roman" w:cs="Times New Roman"/>
+                <w:spacing w:val="-1"/>
+              </w:rPr>
+              <w:t xml:space="preserve">Syed Aamir Ahmed – </w:t>
+            </w:r>
+            <w:r>
+              <w:rPr>
+                <w:rFonts w:ascii="Times New Roman" w:eastAsia="Times New Roman" w:hAnsi="Times New Roman" w:cs="Times New Roman"/>
+                <w:spacing w:val="-1"/>
+              </w:rPr>
+              <w:t>10</w:t>
+            </w:r>
+            <w:r>
+              <w:rPr>
+                <w:rFonts w:ascii="Times New Roman" w:eastAsia="Times New Roman" w:hAnsi="Times New Roman" w:cs="Times New Roman"/>
+                <w:spacing w:val="-1"/>
+              </w:rPr>
+              <w:t>0%</w:t>
+            </w:r>
+          </w:p>
+          <w:p>
+            <w:pPr>
+              <w:rPr>
+                <w:rFonts w:ascii="Times New Roman" w:eastAsia="Times New Roman" w:hAnsi="Times New Roman" w:cs="Times New Roman"/>
+                <w:spacing w:val="-1"/>
+              </w:rPr>
+            </w:pPr>
+            <w:r>
+              <w:rPr>
+                <w:rFonts w:ascii="Times New Roman" w:eastAsia="Times New Roman" w:hAnsi="Times New Roman" w:cs="Times New Roman"/>
+                <w:spacing w:val="-1"/>
+              </w:rPr>
+              <w:t xml:space="preserve">Devstutya Pandey – </w:t>
+            </w:r>
+            <w:r>
+              <w:rPr>
+                <w:rFonts w:ascii="Times New Roman" w:eastAsia="Times New Roman" w:hAnsi="Times New Roman" w:cs="Times New Roman"/>
+                <w:spacing w:val="-1"/>
+              </w:rPr>
+              <w:t>10</w:t>
+            </w:r>
+            <w:r>
+              <w:rPr>
+                <w:rFonts w:ascii="Times New Roman" w:eastAsia="Times New Roman" w:hAnsi="Times New Roman" w:cs="Times New Roman"/>
+                <w:spacing w:val="-1"/>
+              </w:rPr>
+              <w:t>0%</w:t>
+            </w:r>
+          </w:p>
+          <w:p>
+            <w:pPr>
+              <w:rPr>
+                <w:rFonts w:ascii="Times New Roman" w:eastAsia="Times New Roman" w:hAnsi="Times New Roman" w:cs="Times New Roman"/>
+                <w:spacing w:val="-1"/>
+              </w:rPr>
+            </w:pPr>
+            <w:r>
+              <w:rPr>
+                <w:rFonts w:ascii="Times New Roman" w:eastAsia="Times New Roman" w:hAnsi="Times New Roman" w:cs="Times New Roman"/>
+                <w:spacing w:val="-1"/>
+              </w:rPr>
+              <w:t xml:space="preserve">Regan Van Nguyen – </w:t>
+            </w:r>
+            <w:r>
+              <w:rPr>
+                <w:rFonts w:ascii="Times New Roman" w:eastAsia="Times New Roman" w:hAnsi="Times New Roman" w:cs="Times New Roman"/>
+                <w:spacing w:val="-1"/>
+              </w:rPr>
+              <w:t>10</w:t>
+            </w:r>
+            <w:r>
+              <w:rPr>
+                <w:rFonts w:ascii="Times New Roman" w:eastAsia="Times New Roman" w:hAnsi="Times New Roman" w:cs="Times New Roman"/>
+                <w:spacing w:val="-1"/>
+              </w:rPr>
+              <w:t>0%</w:t>
+            </w:r>
+          </w:p>
+          <w:p>
+            <w:pPr>
+              <w:rPr>
+                <w:rFonts w:ascii="Times New Roman" w:eastAsia="Times New Roman" w:hAnsi="Times New Roman" w:cs="Times New Roman"/>
+                <w:spacing w:val="-1"/>
+              </w:rPr>
+            </w:pPr>
+            <w:r>
+              <w:rPr>
+                <w:rFonts w:ascii="Times New Roman" w:eastAsia="Times New Roman" w:hAnsi="Times New Roman" w:cs="Times New Roman"/>
+                <w:spacing w:val="-1"/>
+              </w:rPr>
+              <w:t xml:space="preserve">Om Mistry – </w:t>
+            </w:r>
+            <w:r>
+              <w:rPr>
+                <w:rFonts w:ascii="Times New Roman" w:eastAsia="Times New Roman" w:hAnsi="Times New Roman" w:cs="Times New Roman"/>
+                <w:spacing w:val="-1"/>
+              </w:rPr>
+              <w:t>10</w:t>
+            </w:r>
+            <w:r>
+              <w:rPr>
+                <w:rFonts w:ascii="Times New Roman" w:eastAsia="Times New Roman" w:hAnsi="Times New Roman" w:cs="Times New Roman"/>
+                <w:spacing w:val="-1"/>
+              </w:rPr>
+              <w:t>0%</w:t>
+            </w:r>
+          </w:p>
+          <w:p>
+            <w:pPr>
+              <w:rPr>
+                <w:rFonts w:ascii="Times New Roman" w:eastAsia="Times New Roman" w:hAnsi="Times New Roman" w:cs="Times New Roman"/>
+                <w:spacing w:val="-1"/>
+              </w:rPr>
+            </w:pPr>
+            <w:r>
+              <w:rPr>
+                <w:rFonts w:ascii="Times New Roman" w:eastAsia="Times New Roman" w:hAnsi="Times New Roman" w:cs="Times New Roman"/>
+                <w:spacing w:val="-1"/>
+              </w:rPr>
+              <w:t xml:space="preserve">Aaron Banerjee – </w:t>
+            </w:r>
+            <w:r>
+              <w:rPr>
+                <w:rFonts w:ascii="Times New Roman" w:eastAsia="Times New Roman" w:hAnsi="Times New Roman" w:cs="Times New Roman"/>
+                <w:spacing w:val="-1"/>
+              </w:rPr>
+              <w:t>10</w:t>
+            </w:r>
+            <w:r>
+              <w:rPr>
+                <w:rFonts w:ascii="Times New Roman" w:eastAsia="Times New Roman" w:hAnsi="Times New Roman" w:cs="Times New Roman"/>
+                <w:spacing w:val="-1"/>
+              </w:rPr>
+              <w:t>0%</w:t>
+            </w:r>
           </w:p>
         </w:tc>
       </w:tr>
@@ -1729,6 +1950,20 @@
                 <w:spacing w:val="-1"/>
               </w:rPr>
             </w:pPr>
+            <w:r>
+              <w:rPr>
+                <w:rFonts w:ascii="Times New Roman" w:eastAsia="Times New Roman" w:hAnsi="Times New Roman" w:cs="Times New Roman"/>
+                <w:spacing w:val="-1"/>
+              </w:rPr>
+              <w:t xml:space="preserve"> Overlooking possible features that our three kinds of users might require</w:t>
+            </w:r>
+            <w:r>
+              <w:rPr>
+                <w:rFonts w:ascii="Times New Roman" w:eastAsia="Times New Roman" w:hAnsi="Times New Roman" w:cs="Times New Roman"/>
+                <w:spacing w:val="-1"/>
+              </w:rPr>
+              <w:t>; characterizing users incorrectly.</w:t>
+            </w:r>
           </w:p>
         </w:tc>
       </w:tr>
@@ -1779,6 +2014,13 @@
                 <w:spacing w:val="-1"/>
               </w:rPr>
             </w:pPr>
+            <w:r>
+              <w:rPr>
+                <w:rFonts w:ascii="Times New Roman" w:eastAsia="Times New Roman" w:hAnsi="Times New Roman" w:cs="Times New Roman"/>
+                <w:spacing w:val="-1"/>
+              </w:rPr>
+              <w:t xml:space="preserve">Brainstorming many possible scenarios with the whole team. </w:t>
+            </w:r>
           </w:p>
         </w:tc>
       </w:tr>
@@ -1853,7 +2095,7 @@
           <w:szCs w:val="34"/>
         </w:rPr>
         <w:drawing>
-          <wp:inline distT="0" distB="0" distL="0" distR="0">
+          <wp:inline distT="0" distB="0" distL="0" distR="0" wp14:anchorId="52E4DD87" wp14:editId="26AD68FE">
             <wp:extent cx="178594" cy="178594"/>
             <wp:effectExtent l="0" t="0" r="0" b="0"/>
             <wp:docPr id="306956271" name="Picture 1" descr=":books:"/>

</xml_diff>